<commit_message>
Replacing text issue solved
</commit_message>
<xml_diff>
--- a/Feedback-Triggered-Certificate-Bot/Certificat.docx
+++ b/Feedback-Triggered-Certificate-Bot/Certificat.docx
@@ -41,7 +41,7 @@
                     </pic:cNvPicPr>
                   </pic:nvPicPr>
                   <pic:blipFill>
-                    <a:blip r:embed="rId4" cstate="print"/>
+                    <a:blip r:embed="rId6" cstate="print"/>
                     <a:srcRect/>
                     <a:stretch>
                       <a:fillRect/>
@@ -295,15 +295,23 @@
           <w:b/>
           <w:sz w:val="24"/>
         </w:rPr>
-        <w:t>&lt;&lt;Student N</w:t>
-      </w:r>
-      <w:r>
-        <w:rPr>
-          <w:rFonts w:ascii="Times New Roman" w:eastAsia="Times New Roman" w:hAnsi="Times New Roman"/>
-          <w:b/>
-          <w:sz w:val="24"/>
-        </w:rPr>
-        <w:t>ame&gt;&gt;</w:t>
+        <w:t>&lt;&lt;Student Name</w:t>
+      </w:r>
+      <w:r>
+        <w:rPr>
+          <w:rFonts w:ascii="Times New Roman" w:eastAsia="Times New Roman" w:hAnsi="Times New Roman"/>
+          <w:b/>
+          <w:sz w:val="24"/>
+        </w:rPr>
+        <w:t>&gt;</w:t>
+      </w:r>
+      <w:r>
+        <w:rPr>
+          <w:rFonts w:ascii="Times New Roman" w:eastAsia="Times New Roman" w:hAnsi="Times New Roman"/>
+          <w:b/>
+          <w:sz w:val="24"/>
+        </w:rPr>
+        <w:t>&gt;</w:t>
       </w:r>
       <w:r>
         <w:rPr>
@@ -391,15 +399,23 @@
           <w:b/>
           <w:sz w:val="24"/>
         </w:rPr>
-        <w:t xml:space="preserve">&lt;&lt;Student </w:t>
-      </w:r>
-      <w:r>
-        <w:rPr>
-          <w:rFonts w:ascii="Times New Roman" w:eastAsia="Times New Roman" w:hAnsi="Times New Roman"/>
-          <w:b/>
-          <w:sz w:val="24"/>
-        </w:rPr>
-        <w:t>Name&gt;&gt;</w:t>
+        <w:t>&lt;&lt;Student Name</w:t>
+      </w:r>
+      <w:r>
+        <w:rPr>
+          <w:rFonts w:ascii="Times New Roman" w:eastAsia="Times New Roman" w:hAnsi="Times New Roman"/>
+          <w:b/>
+          <w:sz w:val="24"/>
+        </w:rPr>
+        <w:t>&gt;</w:t>
+      </w:r>
+      <w:r>
+        <w:rPr>
+          <w:rFonts w:ascii="Times New Roman" w:eastAsia="Times New Roman" w:hAnsi="Times New Roman"/>
+          <w:b/>
+          <w:sz w:val="24"/>
+        </w:rPr>
+        <w:t>&gt;</w:t>
       </w:r>
       <w:r>
         <w:rPr>
@@ -560,6 +576,12 @@
       </w:r>
     </w:p>
     <w:sectPr>
+      <w:headerReference w:type="even" r:id="rId7"/>
+      <w:headerReference w:type="default" r:id="rId8"/>
+      <w:footerReference w:type="even" r:id="rId9"/>
+      <w:footerReference w:type="default" r:id="rId10"/>
+      <w:headerReference w:type="first" r:id="rId11"/>
+      <w:footerReference w:type="first" r:id="rId12"/>
       <w:pgSz w:w="12240" w:h="15840"/>
       <w:pgMar w:top="1440" w:right="1440" w:bottom="1440" w:left="1440" w:header="0" w:footer="0" w:gutter="0"/>
       <w:cols w:space="0" w:equalWidth="0">
@@ -569,6 +591,104 @@
     </w:sectPr>
   </w:body>
 </w:document>
+</file>
+
+<file path=word/endnotes.xml><?xml version="1.0" encoding="utf-8"?>
+<w:endnotes xmlns:ve="http://schemas.openxmlformats.org/markup-compatibility/2006" xmlns:o="urn:schemas-microsoft-com:office:office" xmlns:r="http://schemas.openxmlformats.org/officeDocument/2006/relationships" xmlns:m="http://schemas.openxmlformats.org/officeDocument/2006/math" xmlns:v="urn:schemas-microsoft-com:vml" xmlns:wp="http://schemas.openxmlformats.org/drawingml/2006/wordprocessingDrawing" xmlns:w10="urn:schemas-microsoft-com:office:word" xmlns:w="http://schemas.openxmlformats.org/wordprocessingml/2006/main" xmlns:wne="http://schemas.microsoft.com/office/word/2006/wordml">
+  <w:endnote w:type="separator" w:id="-1">
+    <w:p>
+      <w:r>
+        <w:separator/>
+      </w:r>
+    </w:p>
+  </w:endnote>
+  <w:endnote w:type="continuationSeparator" w:id="0">
+    <w:p>
+      <w:r>
+        <w:continuationSeparator/>
+      </w:r>
+    </w:p>
+  </w:endnote>
+</w:endnotes>
+</file>
+
+<file path=word/footer1.xml><?xml version="1.0" encoding="utf-8"?>
+<w:ftr xmlns:ve="http://schemas.openxmlformats.org/markup-compatibility/2006" xmlns:o="urn:schemas-microsoft-com:office:office" xmlns:r="http://schemas.openxmlformats.org/officeDocument/2006/relationships" xmlns:m="http://schemas.openxmlformats.org/officeDocument/2006/math" xmlns:v="urn:schemas-microsoft-com:vml" xmlns:wp="http://schemas.openxmlformats.org/drawingml/2006/wordprocessingDrawing" xmlns:w10="urn:schemas-microsoft-com:office:word" xmlns:w="http://schemas.openxmlformats.org/wordprocessingml/2006/main" xmlns:wne="http://schemas.microsoft.com/office/word/2006/wordml">
+  <w:p>
+    <w:pPr>
+      <w:pStyle w:val="Footer"/>
+    </w:pPr>
+  </w:p>
+</w:ftr>
+</file>
+
+<file path=word/footer2.xml><?xml version="1.0" encoding="utf-8"?>
+<w:ftr xmlns:ve="http://schemas.openxmlformats.org/markup-compatibility/2006" xmlns:o="urn:schemas-microsoft-com:office:office" xmlns:r="http://schemas.openxmlformats.org/officeDocument/2006/relationships" xmlns:m="http://schemas.openxmlformats.org/officeDocument/2006/math" xmlns:v="urn:schemas-microsoft-com:vml" xmlns:wp="http://schemas.openxmlformats.org/drawingml/2006/wordprocessingDrawing" xmlns:w10="urn:schemas-microsoft-com:office:word" xmlns:w="http://schemas.openxmlformats.org/wordprocessingml/2006/main" xmlns:wne="http://schemas.microsoft.com/office/word/2006/wordml">
+  <w:p>
+    <w:pPr>
+      <w:pStyle w:val="Footer"/>
+    </w:pPr>
+  </w:p>
+</w:ftr>
+</file>
+
+<file path=word/footer3.xml><?xml version="1.0" encoding="utf-8"?>
+<w:ftr xmlns:ve="http://schemas.openxmlformats.org/markup-compatibility/2006" xmlns:o="urn:schemas-microsoft-com:office:office" xmlns:r="http://schemas.openxmlformats.org/officeDocument/2006/relationships" xmlns:m="http://schemas.openxmlformats.org/officeDocument/2006/math" xmlns:v="urn:schemas-microsoft-com:vml" xmlns:wp="http://schemas.openxmlformats.org/drawingml/2006/wordprocessingDrawing" xmlns:w10="urn:schemas-microsoft-com:office:word" xmlns:w="http://schemas.openxmlformats.org/wordprocessingml/2006/main" xmlns:wne="http://schemas.microsoft.com/office/word/2006/wordml">
+  <w:p>
+    <w:pPr>
+      <w:pStyle w:val="Footer"/>
+    </w:pPr>
+  </w:p>
+</w:ftr>
+</file>
+
+<file path=word/footnotes.xml><?xml version="1.0" encoding="utf-8"?>
+<w:footnotes xmlns:ve="http://schemas.openxmlformats.org/markup-compatibility/2006" xmlns:o="urn:schemas-microsoft-com:office:office" xmlns:r="http://schemas.openxmlformats.org/officeDocument/2006/relationships" xmlns:m="http://schemas.openxmlformats.org/officeDocument/2006/math" xmlns:v="urn:schemas-microsoft-com:vml" xmlns:wp="http://schemas.openxmlformats.org/drawingml/2006/wordprocessingDrawing" xmlns:w10="urn:schemas-microsoft-com:office:word" xmlns:w="http://schemas.openxmlformats.org/wordprocessingml/2006/main" xmlns:wne="http://schemas.microsoft.com/office/word/2006/wordml">
+  <w:footnote w:type="separator" w:id="-1">
+    <w:p>
+      <w:r>
+        <w:separator/>
+      </w:r>
+    </w:p>
+  </w:footnote>
+  <w:footnote w:type="continuationSeparator" w:id="0">
+    <w:p>
+      <w:r>
+        <w:continuationSeparator/>
+      </w:r>
+    </w:p>
+  </w:footnote>
+</w:footnotes>
+</file>
+
+<file path=word/header1.xml><?xml version="1.0" encoding="utf-8"?>
+<w:hdr xmlns:ve="http://schemas.openxmlformats.org/markup-compatibility/2006" xmlns:o="urn:schemas-microsoft-com:office:office" xmlns:r="http://schemas.openxmlformats.org/officeDocument/2006/relationships" xmlns:m="http://schemas.openxmlformats.org/officeDocument/2006/math" xmlns:v="urn:schemas-microsoft-com:vml" xmlns:wp="http://schemas.openxmlformats.org/drawingml/2006/wordprocessingDrawing" xmlns:w10="urn:schemas-microsoft-com:office:word" xmlns:w="http://schemas.openxmlformats.org/wordprocessingml/2006/main" xmlns:wne="http://schemas.microsoft.com/office/word/2006/wordml">
+  <w:p>
+    <w:pPr>
+      <w:pStyle w:val="Header"/>
+    </w:pPr>
+  </w:p>
+</w:hdr>
+</file>
+
+<file path=word/header2.xml><?xml version="1.0" encoding="utf-8"?>
+<w:hdr xmlns:ve="http://schemas.openxmlformats.org/markup-compatibility/2006" xmlns:o="urn:schemas-microsoft-com:office:office" xmlns:r="http://schemas.openxmlformats.org/officeDocument/2006/relationships" xmlns:m="http://schemas.openxmlformats.org/officeDocument/2006/math" xmlns:v="urn:schemas-microsoft-com:vml" xmlns:wp="http://schemas.openxmlformats.org/drawingml/2006/wordprocessingDrawing" xmlns:w10="urn:schemas-microsoft-com:office:word" xmlns:w="http://schemas.openxmlformats.org/wordprocessingml/2006/main" xmlns:wne="http://schemas.microsoft.com/office/word/2006/wordml">
+  <w:p>
+    <w:pPr>
+      <w:pStyle w:val="Header"/>
+    </w:pPr>
+  </w:p>
+</w:hdr>
+</file>
+
+<file path=word/header3.xml><?xml version="1.0" encoding="utf-8"?>
+<w:hdr xmlns:ve="http://schemas.openxmlformats.org/markup-compatibility/2006" xmlns:o="urn:schemas-microsoft-com:office:office" xmlns:r="http://schemas.openxmlformats.org/officeDocument/2006/relationships" xmlns:m="http://schemas.openxmlformats.org/officeDocument/2006/math" xmlns:v="urn:schemas-microsoft-com:vml" xmlns:wp="http://schemas.openxmlformats.org/drawingml/2006/wordprocessingDrawing" xmlns:w10="urn:schemas-microsoft-com:office:word" xmlns:w="http://schemas.openxmlformats.org/wordprocessingml/2006/main" xmlns:wne="http://schemas.microsoft.com/office/word/2006/wordml">
+  <w:p>
+    <w:pPr>
+      <w:pStyle w:val="Header"/>
+    </w:pPr>
+  </w:p>
+</w:hdr>
 </file>
 
 <file path=word/styles.xml><?xml version="1.0" encoding="utf-8"?>
@@ -753,6 +873,52 @@
     <w:uiPriority w:val="99"/>
     <w:semiHidden/>
     <w:unhideWhenUsed/>
+  </w:style>
+  <w:style w:type="paragraph" w:styleId="Header">
+    <w:name w:val="header"/>
+    <w:basedOn w:val="Normal"/>
+    <w:link w:val="HeaderChar"/>
+    <w:uiPriority w:val="99"/>
+    <w:semiHidden/>
+    <w:unhideWhenUsed/>
+    <w:rsid w:val="002C1CB6"/>
+    <w:pPr>
+      <w:tabs>
+        <w:tab w:val="center" w:pos="4680"/>
+        <w:tab w:val="right" w:pos="9360"/>
+      </w:tabs>
+    </w:pPr>
+  </w:style>
+  <w:style w:type="character" w:customStyle="1" w:styleId="HeaderChar">
+    <w:name w:val="Header Char"/>
+    <w:basedOn w:val="DefaultParagraphFont"/>
+    <w:link w:val="Header"/>
+    <w:uiPriority w:val="99"/>
+    <w:semiHidden/>
+    <w:rsid w:val="002C1CB6"/>
+  </w:style>
+  <w:style w:type="paragraph" w:styleId="Footer">
+    <w:name w:val="footer"/>
+    <w:basedOn w:val="Normal"/>
+    <w:link w:val="FooterChar"/>
+    <w:uiPriority w:val="99"/>
+    <w:semiHidden/>
+    <w:unhideWhenUsed/>
+    <w:rsid w:val="002C1CB6"/>
+    <w:pPr>
+      <w:tabs>
+        <w:tab w:val="center" w:pos="4680"/>
+        <w:tab w:val="right" w:pos="9360"/>
+      </w:tabs>
+    </w:pPr>
+  </w:style>
+  <w:style w:type="character" w:customStyle="1" w:styleId="FooterChar">
+    <w:name w:val="Footer Char"/>
+    <w:basedOn w:val="DefaultParagraphFont"/>
+    <w:link w:val="Footer"/>
+    <w:uiPriority w:val="99"/>
+    <w:semiHidden/>
+    <w:rsid w:val="002C1CB6"/>
   </w:style>
 </w:styles>
 </file>

</xml_diff>